<commit_message>
fixed missing line in Flask lab
</commit_message>
<xml_diff>
--- a/Labs/Lab05.2 flask1.docx
+++ b/Labs/Lab05.2 flask1.docx
@@ -48,14 +48,7 @@
         <w:rPr>
           <w:noProof/>
         </w:rPr>
-        <w:t xml:space="preserve">Get a web server to </w:t>
-      </w:r>
-      <w:proofErr w:type="gramStart"/>
-      <w:r>
-        <w:rPr>
-          <w:noProof/>
-        </w:rPr>
-        <w:t>run</w:t>
+        <w:t>Get a web server to run</w:t>
       </w:r>
       <w:r>
         <w:t xml:space="preserve"> </w:t>
@@ -63,7 +56,6 @@
       <w:r>
         <w:t>:</w:t>
       </w:r>
-      <w:proofErr w:type="gramEnd"/>
     </w:p>
     <w:p>
       <w:pPr>
@@ -110,7 +102,6 @@
         </w:numPr>
       </w:pPr>
       <w:bookmarkStart w:id="0" w:name="_Hlk22738479"/>
-      <w:bookmarkStart w:id="1" w:name="_GoBack"/>
       <w:r>
         <w:t xml:space="preserve">The server serves out a </w:t>
       </w:r>
@@ -309,13 +300,8 @@
           </w:p>
           <w:p>
             <w:r>
-              <w:t xml:space="preserve">   </w:t>
-            </w:r>
-            <w:proofErr w:type="gramStart"/>
-            <w:r>
-              <w:t>cars:[</w:t>
-            </w:r>
-            <w:proofErr w:type="gramEnd"/>
+              <w:t xml:space="preserve">   cars:[</w:t>
+            </w:r>
           </w:p>
           <w:p>
             <w:r>
@@ -406,10 +392,7 @@
           </w:p>
           <w:p>
             <w:r>
-              <w:t xml:space="preserve">   </w:t>
-            </w:r>
-            <w:r>
-              <w:t xml:space="preserve">   </w:t>
+              <w:t xml:space="preserve">      </w:t>
             </w:r>
             <w:r>
               <w:t>"reg":"12 D 1234",</w:t>
@@ -417,10 +400,7 @@
           </w:p>
           <w:p>
             <w:r>
-              <w:t xml:space="preserve">   </w:t>
-            </w:r>
-            <w:r>
-              <w:t xml:space="preserve">   </w:t>
+              <w:t xml:space="preserve">      </w:t>
             </w:r>
             <w:r>
               <w:t>"</w:t>
@@ -436,10 +416,7 @@
           </w:p>
           <w:p>
             <w:r>
-              <w:t xml:space="preserve">   </w:t>
-            </w:r>
-            <w:r>
-              <w:t xml:space="preserve">   </w:t>
+              <w:t xml:space="preserve">      </w:t>
             </w:r>
             <w:r>
               <w:t>"</w:t>
@@ -455,10 +432,7 @@
           </w:p>
           <w:p>
             <w:r>
-              <w:t xml:space="preserve">   </w:t>
-            </w:r>
-            <w:r>
-              <w:t xml:space="preserve">  </w:t>
+              <w:t xml:space="preserve">     </w:t>
             </w:r>
             <w:r>
               <w:t>"price":3000</w:t>
@@ -830,7 +804,6 @@
             <w:r>
               <w:t>done</w:t>
             </w:r>
-            <w:proofErr w:type="gramStart"/>
             <w:r>
               <w:t>":</w:t>
             </w:r>
@@ -838,7 +811,6 @@
               <w:t>true</w:t>
             </w:r>
             <w:proofErr w:type="spellEnd"/>
-            <w:proofErr w:type="gramEnd"/>
           </w:p>
           <w:p>
             <w:r>
@@ -848,7 +820,6 @@
         </w:tc>
       </w:tr>
       <w:bookmarkEnd w:id="0"/>
-      <w:bookmarkEnd w:id="1"/>
     </w:tbl>
     <w:p/>
     <w:p/>
@@ -912,16 +883,16 @@
         <mc:AlternateContent>
           <mc:Choice Requires="wps">
             <w:drawing>
-              <wp:anchor distT="45720" distB="45720" distL="114300" distR="114300" simplePos="0" relativeHeight="251684864" behindDoc="0" locked="0" layoutInCell="1" allowOverlap="1" wp14:anchorId="1AF2F374" wp14:editId="54BDBAA5">
+              <wp:anchor distT="45720" distB="45720" distL="114300" distR="114300" simplePos="0" relativeHeight="251684864" behindDoc="0" locked="0" layoutInCell="1" allowOverlap="1" wp14:anchorId="1AF2F374" wp14:editId="4DFA4A42">
                 <wp:simplePos x="0" y="0"/>
                 <wp:positionH relativeFrom="margin">
-                  <wp:posOffset>104775</wp:posOffset>
+                  <wp:posOffset>106680</wp:posOffset>
                 </wp:positionH>
                 <wp:positionV relativeFrom="paragraph">
-                  <wp:posOffset>457200</wp:posOffset>
+                  <wp:posOffset>459105</wp:posOffset>
                 </wp:positionV>
-                <wp:extent cx="6267450" cy="1714500"/>
-                <wp:effectExtent l="0" t="0" r="19050" b="19050"/>
+                <wp:extent cx="6267450" cy="2037715"/>
+                <wp:effectExtent l="0" t="0" r="19050" b="19685"/>
                 <wp:wrapTopAndBottom/>
                 <wp:docPr id="2" name="Text Box 2"/>
                 <wp:cNvGraphicFramePr>
@@ -936,7 +907,7 @@
                       <wps:spPr bwMode="auto">
                         <a:xfrm>
                           <a:off x="0" y="0"/>
-                          <a:ext cx="6267450" cy="1714500"/>
+                          <a:ext cx="6267450" cy="2037715"/>
                         </a:xfrm>
                         <a:prstGeom prst="rect">
                           <a:avLst/>
@@ -967,7 +938,6 @@
                                 <w:lang w:eastAsia="en-IE"/>
                               </w:rPr>
                             </w:pPr>
-                            <w:proofErr w:type="gramStart"/>
                             <w:r>
                               <w:rPr>
                                 <w:rFonts w:ascii="Courier New" w:eastAsia="Times New Roman" w:hAnsi="Courier New" w:cs="Courier New"/>
@@ -976,18 +946,7 @@
                                 <w:szCs w:val="24"/>
                                 <w:lang w:eastAsia="en-IE"/>
                               </w:rPr>
-                              <w:t>#!flask</w:t>
-                            </w:r>
-                            <w:proofErr w:type="gramEnd"/>
-                            <w:r>
-                              <w:rPr>
-                                <w:rFonts w:ascii="Courier New" w:eastAsia="Times New Roman" w:hAnsi="Courier New" w:cs="Courier New"/>
-                                <w:color w:val="6A9955"/>
-                                <w:sz w:val="24"/>
-                                <w:szCs w:val="24"/>
-                                <w:lang w:eastAsia="en-IE"/>
-                              </w:rPr>
-                              <w:t>/bin/python</w:t>
+                              <w:t>#!flask/bin/python</w:t>
                             </w:r>
                           </w:p>
                           <w:p>
@@ -997,8 +956,8 @@
                               <w:rPr>
                                 <w:rFonts w:ascii="Courier New" w:eastAsia="Times New Roman" w:hAnsi="Courier New" w:cs="Courier New"/>
                                 <w:color w:val="D4D4D4"/>
-                                <w:sz w:val="24"/>
-                                <w:szCs w:val="24"/>
+                                <w:sz w:val="23"/>
+                                <w:szCs w:val="23"/>
                                 <w:lang w:eastAsia="en-IE"/>
                               </w:rPr>
                             </w:pPr>
@@ -1006,8 +965,8 @@
                               <w:rPr>
                                 <w:rFonts w:ascii="Courier New" w:eastAsia="Times New Roman" w:hAnsi="Courier New" w:cs="Courier New"/>
                                 <w:color w:val="C586C0"/>
-                                <w:sz w:val="24"/>
-                                <w:szCs w:val="24"/>
+                                <w:sz w:val="23"/>
+                                <w:szCs w:val="23"/>
                                 <w:lang w:eastAsia="en-IE"/>
                               </w:rPr>
                               <w:t>from</w:t>
@@ -1016,8 +975,8 @@
                               <w:rPr>
                                 <w:rFonts w:ascii="Courier New" w:eastAsia="Times New Roman" w:hAnsi="Courier New" w:cs="Courier New"/>
                                 <w:color w:val="D4D4D4"/>
-                                <w:sz w:val="24"/>
-                                <w:szCs w:val="24"/>
+                                <w:sz w:val="23"/>
+                                <w:szCs w:val="23"/>
                                 <w:lang w:eastAsia="en-IE"/>
                               </w:rPr>
                               <w:t> flask </w:t>
@@ -1026,8 +985,8 @@
                               <w:rPr>
                                 <w:rFonts w:ascii="Courier New" w:eastAsia="Times New Roman" w:hAnsi="Courier New" w:cs="Courier New"/>
                                 <w:color w:val="C586C0"/>
-                                <w:sz w:val="24"/>
-                                <w:szCs w:val="24"/>
+                                <w:sz w:val="23"/>
+                                <w:szCs w:val="23"/>
                                 <w:lang w:eastAsia="en-IE"/>
                               </w:rPr>
                               <w:t>import</w:t>
@@ -1036,8 +995,8 @@
                               <w:rPr>
                                 <w:rFonts w:ascii="Courier New" w:eastAsia="Times New Roman" w:hAnsi="Courier New" w:cs="Courier New"/>
                                 <w:color w:val="D4D4D4"/>
-                                <w:sz w:val="24"/>
-                                <w:szCs w:val="24"/>
+                                <w:sz w:val="23"/>
+                                <w:szCs w:val="23"/>
                                 <w:lang w:eastAsia="en-IE"/>
                               </w:rPr>
                               <w:t> Flask</w:t>
@@ -1050,8 +1009,8 @@
                               <w:rPr>
                                 <w:rFonts w:ascii="Courier New" w:eastAsia="Times New Roman" w:hAnsi="Courier New" w:cs="Courier New"/>
                                 <w:color w:val="D4D4D4"/>
-                                <w:sz w:val="24"/>
-                                <w:szCs w:val="24"/>
+                                <w:sz w:val="23"/>
+                                <w:szCs w:val="23"/>
                                 <w:lang w:eastAsia="en-IE"/>
                               </w:rPr>
                             </w:pPr>
@@ -1063,61 +1022,37 @@
                               <w:rPr>
                                 <w:rFonts w:ascii="Courier New" w:eastAsia="Times New Roman" w:hAnsi="Courier New" w:cs="Courier New"/>
                                 <w:color w:val="D4D4D4"/>
-                                <w:sz w:val="24"/>
-                                <w:szCs w:val="24"/>
+                                <w:sz w:val="23"/>
+                                <w:szCs w:val="23"/>
                                 <w:lang w:eastAsia="en-IE"/>
                               </w:rPr>
                             </w:pPr>
                             <w:r>
                               <w:rPr>
                                 <w:rFonts w:ascii="Courier New" w:eastAsia="Times New Roman" w:hAnsi="Courier New" w:cs="Courier New"/>
-                                <w:color w:val="DCDCAA"/>
-                                <w:sz w:val="24"/>
-                                <w:szCs w:val="24"/>
-                                <w:lang w:eastAsia="en-IE"/>
-                              </w:rPr>
-                              <w:t>@</w:t>
-                            </w:r>
-                            <w:proofErr w:type="spellStart"/>
-                            <w:proofErr w:type="gramStart"/>
-                            <w:r>
-                              <w:rPr>
-                                <w:rFonts w:ascii="Courier New" w:eastAsia="Times New Roman" w:hAnsi="Courier New" w:cs="Courier New"/>
-                                <w:color w:val="DCDCAA"/>
-                                <w:sz w:val="24"/>
-                                <w:szCs w:val="24"/>
-                                <w:lang w:eastAsia="en-IE"/>
-                              </w:rPr>
-                              <w:t>app.route</w:t>
-                            </w:r>
-                            <w:proofErr w:type="spellEnd"/>
-                            <w:proofErr w:type="gramEnd"/>
-                            <w:r>
-                              <w:rPr>
-                                <w:rFonts w:ascii="Courier New" w:eastAsia="Times New Roman" w:hAnsi="Courier New" w:cs="Courier New"/>
                                 <w:color w:val="D4D4D4"/>
-                                <w:sz w:val="24"/>
-                                <w:szCs w:val="24"/>
-                                <w:lang w:eastAsia="en-IE"/>
-                              </w:rPr>
-                              <w:t>(</w:t>
-                            </w:r>
-                            <w:r>
-                              <w:rPr>
-                                <w:rFonts w:ascii="Courier New" w:eastAsia="Times New Roman" w:hAnsi="Courier New" w:cs="Courier New"/>
-                                <w:color w:val="CE9178"/>
-                                <w:sz w:val="24"/>
-                                <w:szCs w:val="24"/>
-                                <w:lang w:eastAsia="en-IE"/>
-                              </w:rPr>
-                              <w:t>'/'</w:t>
+                                <w:sz w:val="23"/>
+                                <w:szCs w:val="23"/>
+                                <w:lang w:eastAsia="en-IE"/>
+                              </w:rPr>
+                              <w:t>app = Flask(</w:t>
+                            </w:r>
+                            <w:r>
+                              <w:rPr>
+                                <w:rFonts w:ascii="Courier New" w:eastAsia="Times New Roman" w:hAnsi="Courier New" w:cs="Courier New"/>
+                                <w:color w:val="9CDCFE"/>
+                                <w:sz w:val="23"/>
+                                <w:szCs w:val="23"/>
+                                <w:lang w:eastAsia="en-IE"/>
+                              </w:rPr>
+                              <w:t>__name__</w:t>
                             </w:r>
                             <w:r>
                               <w:rPr>
                                 <w:rFonts w:ascii="Courier New" w:eastAsia="Times New Roman" w:hAnsi="Courier New" w:cs="Courier New"/>
                                 <w:color w:val="D4D4D4"/>
-                                <w:sz w:val="24"/>
-                                <w:szCs w:val="24"/>
+                                <w:sz w:val="23"/>
+                                <w:szCs w:val="23"/>
                                 <w:lang w:eastAsia="en-IE"/>
                               </w:rPr>
                               <w:t>)</w:t>
@@ -1130,128 +1065,8 @@
                               <w:rPr>
                                 <w:rFonts w:ascii="Courier New" w:eastAsia="Times New Roman" w:hAnsi="Courier New" w:cs="Courier New"/>
                                 <w:color w:val="D4D4D4"/>
-                                <w:sz w:val="24"/>
-                                <w:szCs w:val="24"/>
-                                <w:lang w:eastAsia="en-IE"/>
-                              </w:rPr>
-                            </w:pPr>
-                            <w:r>
-                              <w:rPr>
-                                <w:rFonts w:ascii="Courier New" w:eastAsia="Times New Roman" w:hAnsi="Courier New" w:cs="Courier New"/>
-                                <w:color w:val="569CD6"/>
-                                <w:sz w:val="24"/>
-                                <w:szCs w:val="24"/>
-                                <w:lang w:eastAsia="en-IE"/>
-                              </w:rPr>
-                              <w:t>def</w:t>
-                            </w:r>
-                            <w:r>
-                              <w:rPr>
-                                <w:rFonts w:ascii="Courier New" w:eastAsia="Times New Roman" w:hAnsi="Courier New" w:cs="Courier New"/>
-                                <w:color w:val="D4D4D4"/>
-                                <w:sz w:val="24"/>
-                                <w:szCs w:val="24"/>
-                                <w:lang w:eastAsia="en-IE"/>
-                              </w:rPr>
-                              <w:t> </w:t>
-                            </w:r>
-                            <w:proofErr w:type="gramStart"/>
-                            <w:r>
-                              <w:rPr>
-                                <w:rFonts w:ascii="Courier New" w:eastAsia="Times New Roman" w:hAnsi="Courier New" w:cs="Courier New"/>
-                                <w:color w:val="DCDCAA"/>
-                                <w:sz w:val="24"/>
-                                <w:szCs w:val="24"/>
-                                <w:lang w:eastAsia="en-IE"/>
-                              </w:rPr>
-                              <w:t>index</w:t>
-                            </w:r>
-                            <w:r>
-                              <w:rPr>
-                                <w:rFonts w:ascii="Courier New" w:eastAsia="Times New Roman" w:hAnsi="Courier New" w:cs="Courier New"/>
-                                <w:color w:val="D4D4D4"/>
-                                <w:sz w:val="24"/>
-                                <w:szCs w:val="24"/>
-                                <w:lang w:eastAsia="en-IE"/>
-                              </w:rPr>
-                              <w:t>(</w:t>
-                            </w:r>
-                            <w:proofErr w:type="gramEnd"/>
-                            <w:r>
-                              <w:rPr>
-                                <w:rFonts w:ascii="Courier New" w:eastAsia="Times New Roman" w:hAnsi="Courier New" w:cs="Courier New"/>
-                                <w:color w:val="D4D4D4"/>
-                                <w:sz w:val="24"/>
-                                <w:szCs w:val="24"/>
-                                <w:lang w:eastAsia="en-IE"/>
-                              </w:rPr>
-                              <w:t>):</w:t>
-                            </w:r>
-                          </w:p>
-                          <w:p>
-                            <w:pPr>
-                              <w:shd w:val="clear" w:color="auto" w:fill="1E1E1E"/>
-                              <w:spacing w:after="0" w:line="240" w:lineRule="auto"/>
-                              <w:rPr>
-                                <w:rFonts w:ascii="Courier New" w:eastAsia="Times New Roman" w:hAnsi="Courier New" w:cs="Courier New"/>
-                                <w:color w:val="D4D4D4"/>
-                                <w:sz w:val="24"/>
-                                <w:szCs w:val="24"/>
-                                <w:lang w:eastAsia="en-IE"/>
-                              </w:rPr>
-                            </w:pPr>
-                            <w:r>
-                              <w:rPr>
-                                <w:rFonts w:ascii="Courier New" w:eastAsia="Times New Roman" w:hAnsi="Courier New" w:cs="Courier New"/>
-                                <w:color w:val="D4D4D4"/>
-                                <w:sz w:val="24"/>
-                                <w:szCs w:val="24"/>
-                                <w:lang w:eastAsia="en-IE"/>
-                              </w:rPr>
-                              <w:t>    </w:t>
-                            </w:r>
-                            <w:proofErr w:type="spellStart"/>
-                            <w:r>
-                              <w:rPr>
-                                <w:rFonts w:ascii="Courier New" w:eastAsia="Times New Roman" w:hAnsi="Courier New" w:cs="Courier New"/>
-                                <w:color w:val="C586C0"/>
-                                <w:sz w:val="24"/>
-                                <w:szCs w:val="24"/>
-                                <w:lang w:eastAsia="en-IE"/>
-                              </w:rPr>
-                              <w:t>return</w:t>
-                            </w:r>
-                            <w:r>
-                              <w:rPr>
-                                <w:rFonts w:ascii="Courier New" w:eastAsia="Times New Roman" w:hAnsi="Courier New" w:cs="Courier New"/>
-                                <w:color w:val="CE9178"/>
-                                <w:sz w:val="24"/>
-                                <w:szCs w:val="24"/>
-                                <w:lang w:eastAsia="en-IE"/>
-                              </w:rPr>
-                              <w:t>"Hello</w:t>
-                            </w:r>
-                            <w:proofErr w:type="spellEnd"/>
-                            <w:r>
-                              <w:rPr>
-                                <w:rFonts w:ascii="Courier New" w:eastAsia="Times New Roman" w:hAnsi="Courier New" w:cs="Courier New"/>
-                                <w:color w:val="CE9178"/>
-                                <w:sz w:val="24"/>
-                                <w:szCs w:val="24"/>
-                                <w:lang w:eastAsia="en-IE"/>
-                              </w:rPr>
-                              <w:t>, World!"</w:t>
-                            </w:r>
-                          </w:p>
-                          <w:p>
-                            <w:pPr>
-                              <w:shd w:val="clear" w:color="auto" w:fill="1E1E1E"/>
-                              <w:spacing w:after="0" w:line="240" w:lineRule="auto"/>
-                              <w:rPr>
-                                <w:rFonts w:ascii="Courier New" w:eastAsia="Times New Roman" w:hAnsi="Courier New" w:cs="Courier New"/>
-                                <w:color w:val="D4D4D4"/>
-                                <w:sz w:val="24"/>
-                                <w:szCs w:val="24"/>
+                                <w:sz w:val="23"/>
+                                <w:szCs w:val="23"/>
                                 <w:lang w:eastAsia="en-IE"/>
                               </w:rPr>
                             </w:pPr>
@@ -1263,83 +1078,63 @@
                               <w:rPr>
                                 <w:rFonts w:ascii="Courier New" w:eastAsia="Times New Roman" w:hAnsi="Courier New" w:cs="Courier New"/>
                                 <w:color w:val="D4D4D4"/>
-                                <w:sz w:val="24"/>
-                                <w:szCs w:val="24"/>
+                                <w:sz w:val="23"/>
+                                <w:szCs w:val="23"/>
                                 <w:lang w:eastAsia="en-IE"/>
                               </w:rPr>
                             </w:pPr>
                             <w:r>
                               <w:rPr>
                                 <w:rFonts w:ascii="Courier New" w:eastAsia="Times New Roman" w:hAnsi="Courier New" w:cs="Courier New"/>
-                                <w:color w:val="C586C0"/>
-                                <w:sz w:val="24"/>
-                                <w:szCs w:val="24"/>
-                                <w:lang w:eastAsia="en-IE"/>
-                              </w:rPr>
-                              <w:t>if</w:t>
-                            </w:r>
+                                <w:color w:val="DCDCAA"/>
+                                <w:sz w:val="23"/>
+                                <w:szCs w:val="23"/>
+                                <w:lang w:eastAsia="en-IE"/>
+                              </w:rPr>
+                              <w:t>@</w:t>
+                            </w:r>
+                            <w:proofErr w:type="spellStart"/>
+                            <w:r>
+                              <w:rPr>
+                                <w:rFonts w:ascii="Courier New" w:eastAsia="Times New Roman" w:hAnsi="Courier New" w:cs="Courier New"/>
+                                <w:color w:val="DCDCAA"/>
+                                <w:sz w:val="23"/>
+                                <w:szCs w:val="23"/>
+                                <w:lang w:eastAsia="en-IE"/>
+                              </w:rPr>
+                              <w:t>app.route</w:t>
+                            </w:r>
+                            <w:proofErr w:type="spellEnd"/>
                             <w:r>
                               <w:rPr>
                                 <w:rFonts w:ascii="Courier New" w:eastAsia="Times New Roman" w:hAnsi="Courier New" w:cs="Courier New"/>
                                 <w:color w:val="D4D4D4"/>
-                                <w:sz w:val="24"/>
-                                <w:szCs w:val="24"/>
-                                <w:lang w:eastAsia="en-IE"/>
-                              </w:rPr>
-                              <w:t> </w:t>
-                            </w:r>
-                            <w:r>
-                              <w:rPr>
-                                <w:rFonts w:ascii="Courier New" w:eastAsia="Times New Roman" w:hAnsi="Courier New" w:cs="Courier New"/>
-                                <w:color w:val="9CDCFE"/>
-                                <w:sz w:val="24"/>
-                                <w:szCs w:val="24"/>
-                                <w:lang w:eastAsia="en-IE"/>
-                              </w:rPr>
-                              <w:t>__name__</w:t>
+                                <w:sz w:val="23"/>
+                                <w:szCs w:val="23"/>
+                                <w:lang w:eastAsia="en-IE"/>
+                              </w:rPr>
+                              <w:t>(</w:t>
+                            </w:r>
+                            <w:r>
+                              <w:rPr>
+                                <w:rFonts w:ascii="Courier New" w:eastAsia="Times New Roman" w:hAnsi="Courier New" w:cs="Courier New"/>
+                                <w:color w:val="CE9178"/>
+                                <w:sz w:val="23"/>
+                                <w:szCs w:val="23"/>
+                                <w:lang w:eastAsia="en-IE"/>
+                              </w:rPr>
+                              <w:t>'/'</w:t>
                             </w:r>
                             <w:r>
                               <w:rPr>
                                 <w:rFonts w:ascii="Courier New" w:eastAsia="Times New Roman" w:hAnsi="Courier New" w:cs="Courier New"/>
                                 <w:color w:val="D4D4D4"/>
-                                <w:sz w:val="24"/>
-                                <w:szCs w:val="24"/>
-                                <w:lang w:eastAsia="en-IE"/>
-                              </w:rPr>
-                              <w:t> == </w:t>
-                            </w:r>
-                            <w:r>
-                              <w:rPr>
-                                <w:rFonts w:ascii="Courier New" w:eastAsia="Times New Roman" w:hAnsi="Courier New" w:cs="Courier New"/>
-                                <w:color w:val="CE9178"/>
-                                <w:sz w:val="24"/>
-                                <w:szCs w:val="24"/>
-                                <w:lang w:eastAsia="en-IE"/>
-                              </w:rPr>
-                              <w:t>'__main__</w:t>
-                            </w:r>
-                            <w:proofErr w:type="gramStart"/>
-                            <w:r>
-                              <w:rPr>
-                                <w:rFonts w:ascii="Courier New" w:eastAsia="Times New Roman" w:hAnsi="Courier New" w:cs="Courier New"/>
-                                <w:color w:val="CE9178"/>
-                                <w:sz w:val="24"/>
-                                <w:szCs w:val="24"/>
-                                <w:lang w:eastAsia="en-IE"/>
-                              </w:rPr>
-                              <w:t>'</w:t>
-                            </w:r>
-                            <w:r>
-                              <w:rPr>
-                                <w:rFonts w:ascii="Courier New" w:eastAsia="Times New Roman" w:hAnsi="Courier New" w:cs="Courier New"/>
-                                <w:color w:val="D4D4D4"/>
-                                <w:sz w:val="24"/>
-                                <w:szCs w:val="24"/>
-                                <w:lang w:eastAsia="en-IE"/>
-                              </w:rPr>
-                              <w:t> :</w:t>
-                            </w:r>
-                            <w:proofErr w:type="gramEnd"/>
+                                <w:sz w:val="23"/>
+                                <w:szCs w:val="23"/>
+                                <w:lang w:eastAsia="en-IE"/>
+                              </w:rPr>
+                              <w:t>)</w:t>
+                            </w:r>
                           </w:p>
                           <w:p>
                             <w:pPr>
@@ -1348,29 +1143,220 @@
                               <w:rPr>
                                 <w:rFonts w:ascii="Courier New" w:eastAsia="Times New Roman" w:hAnsi="Courier New" w:cs="Courier New"/>
                                 <w:color w:val="D4D4D4"/>
-                                <w:sz w:val="24"/>
-                                <w:szCs w:val="24"/>
+                                <w:sz w:val="23"/>
+                                <w:szCs w:val="23"/>
                                 <w:lang w:eastAsia="en-IE"/>
                               </w:rPr>
                             </w:pPr>
                             <w:r>
                               <w:rPr>
                                 <w:rFonts w:ascii="Courier New" w:eastAsia="Times New Roman" w:hAnsi="Courier New" w:cs="Courier New"/>
+                                <w:color w:val="569CD6"/>
+                                <w:sz w:val="23"/>
+                                <w:szCs w:val="23"/>
+                                <w:lang w:eastAsia="en-IE"/>
+                              </w:rPr>
+                              <w:t>def</w:t>
+                            </w:r>
+                            <w:r>
+                              <w:rPr>
+                                <w:rFonts w:ascii="Courier New" w:eastAsia="Times New Roman" w:hAnsi="Courier New" w:cs="Courier New"/>
                                 <w:color w:val="D4D4D4"/>
-                                <w:sz w:val="24"/>
-                                <w:szCs w:val="24"/>
+                                <w:sz w:val="23"/>
+                                <w:szCs w:val="23"/>
+                                <w:lang w:eastAsia="en-IE"/>
+                              </w:rPr>
+                              <w:t> </w:t>
+                            </w:r>
+                            <w:r>
+                              <w:rPr>
+                                <w:rFonts w:ascii="Courier New" w:eastAsia="Times New Roman" w:hAnsi="Courier New" w:cs="Courier New"/>
+                                <w:color w:val="DCDCAA"/>
+                                <w:sz w:val="23"/>
+                                <w:szCs w:val="23"/>
+                                <w:lang w:eastAsia="en-IE"/>
+                              </w:rPr>
+                              <w:t>index</w:t>
+                            </w:r>
+                            <w:r>
+                              <w:rPr>
+                                <w:rFonts w:ascii="Courier New" w:eastAsia="Times New Roman" w:hAnsi="Courier New" w:cs="Courier New"/>
+                                <w:color w:val="D4D4D4"/>
+                                <w:sz w:val="23"/>
+                                <w:szCs w:val="23"/>
+                                <w:lang w:eastAsia="en-IE"/>
+                              </w:rPr>
+                              <w:t>():</w:t>
+                            </w:r>
+                          </w:p>
+                          <w:p>
+                            <w:pPr>
+                              <w:shd w:val="clear" w:color="auto" w:fill="1E1E1E"/>
+                              <w:spacing w:after="0" w:line="240" w:lineRule="auto"/>
+                              <w:rPr>
+                                <w:rFonts w:ascii="Courier New" w:eastAsia="Times New Roman" w:hAnsi="Courier New" w:cs="Courier New"/>
+                                <w:color w:val="D4D4D4"/>
+                                <w:sz w:val="23"/>
+                                <w:szCs w:val="23"/>
+                                <w:lang w:eastAsia="en-IE"/>
+                              </w:rPr>
+                            </w:pPr>
+                            <w:r>
+                              <w:rPr>
+                                <w:rFonts w:ascii="Courier New" w:eastAsia="Times New Roman" w:hAnsi="Courier New" w:cs="Courier New"/>
+                                <w:color w:val="D4D4D4"/>
+                                <w:sz w:val="23"/>
+                                <w:szCs w:val="23"/>
                                 <w:lang w:eastAsia="en-IE"/>
                               </w:rPr>
                               <w:t>    </w:t>
                             </w:r>
+                            <w:r>
+                              <w:rPr>
+                                <w:rFonts w:ascii="Courier New" w:eastAsia="Times New Roman" w:hAnsi="Courier New" w:cs="Courier New"/>
+                                <w:color w:val="C586C0"/>
+                                <w:sz w:val="23"/>
+                                <w:szCs w:val="23"/>
+                                <w:lang w:eastAsia="en-IE"/>
+                              </w:rPr>
+                              <w:t>return</w:t>
+                            </w:r>
+                            <w:r>
+                              <w:rPr>
+                                <w:rFonts w:ascii="Courier New" w:eastAsia="Times New Roman" w:hAnsi="Courier New" w:cs="Courier New"/>
+                                <w:color w:val="D4D4D4"/>
+                                <w:sz w:val="23"/>
+                                <w:szCs w:val="23"/>
+                                <w:lang w:eastAsia="en-IE"/>
+                              </w:rPr>
+                              <w:t> </w:t>
+                            </w:r>
+                            <w:r>
+                              <w:rPr>
+                                <w:rFonts w:ascii="Courier New" w:eastAsia="Times New Roman" w:hAnsi="Courier New" w:cs="Courier New"/>
+                                <w:color w:val="CE9178"/>
+                                <w:sz w:val="23"/>
+                                <w:szCs w:val="23"/>
+                                <w:lang w:eastAsia="en-IE"/>
+                              </w:rPr>
+                              <w:t>"Hello, World!"</w:t>
+                            </w:r>
+                          </w:p>
+                          <w:p>
+                            <w:pPr>
+                              <w:shd w:val="clear" w:color="auto" w:fill="1E1E1E"/>
+                              <w:spacing w:after="0" w:line="240" w:lineRule="auto"/>
+                              <w:rPr>
+                                <w:rFonts w:ascii="Courier New" w:eastAsia="Times New Roman" w:hAnsi="Courier New" w:cs="Courier New"/>
+                                <w:color w:val="D4D4D4"/>
+                                <w:sz w:val="23"/>
+                                <w:szCs w:val="23"/>
+                                <w:lang w:eastAsia="en-IE"/>
+                              </w:rPr>
+                            </w:pPr>
+                          </w:p>
+                          <w:p>
+                            <w:pPr>
+                              <w:shd w:val="clear" w:color="auto" w:fill="1E1E1E"/>
+                              <w:spacing w:after="0" w:line="240" w:lineRule="auto"/>
+                              <w:rPr>
+                                <w:rFonts w:ascii="Courier New" w:eastAsia="Times New Roman" w:hAnsi="Courier New" w:cs="Courier New"/>
+                                <w:color w:val="D4D4D4"/>
+                                <w:sz w:val="23"/>
+                                <w:szCs w:val="23"/>
+                                <w:lang w:eastAsia="en-IE"/>
+                              </w:rPr>
+                            </w:pPr>
+                            <w:r>
+                              <w:rPr>
+                                <w:rFonts w:ascii="Courier New" w:eastAsia="Times New Roman" w:hAnsi="Courier New" w:cs="Courier New"/>
+                                <w:color w:val="C586C0"/>
+                                <w:sz w:val="23"/>
+                                <w:szCs w:val="23"/>
+                                <w:lang w:eastAsia="en-IE"/>
+                              </w:rPr>
+                              <w:t>if</w:t>
+                            </w:r>
+                            <w:r>
+                              <w:rPr>
+                                <w:rFonts w:ascii="Courier New" w:eastAsia="Times New Roman" w:hAnsi="Courier New" w:cs="Courier New"/>
+                                <w:color w:val="D4D4D4"/>
+                                <w:sz w:val="23"/>
+                                <w:szCs w:val="23"/>
+                                <w:lang w:eastAsia="en-IE"/>
+                              </w:rPr>
+                              <w:t> </w:t>
+                            </w:r>
+                            <w:r>
+                              <w:rPr>
+                                <w:rFonts w:ascii="Courier New" w:eastAsia="Times New Roman" w:hAnsi="Courier New" w:cs="Courier New"/>
+                                <w:color w:val="9CDCFE"/>
+                                <w:sz w:val="23"/>
+                                <w:szCs w:val="23"/>
+                                <w:lang w:eastAsia="en-IE"/>
+                              </w:rPr>
+                              <w:t>__name__</w:t>
+                            </w:r>
+                            <w:r>
+                              <w:rPr>
+                                <w:rFonts w:ascii="Courier New" w:eastAsia="Times New Roman" w:hAnsi="Courier New" w:cs="Courier New"/>
+                                <w:color w:val="D4D4D4"/>
+                                <w:sz w:val="23"/>
+                                <w:szCs w:val="23"/>
+                                <w:lang w:eastAsia="en-IE"/>
+                              </w:rPr>
+                              <w:t> == </w:t>
+                            </w:r>
+                            <w:r>
+                              <w:rPr>
+                                <w:rFonts w:ascii="Courier New" w:eastAsia="Times New Roman" w:hAnsi="Courier New" w:cs="Courier New"/>
+                                <w:color w:val="CE9178"/>
+                                <w:sz w:val="23"/>
+                                <w:szCs w:val="23"/>
+                                <w:lang w:eastAsia="en-IE"/>
+                              </w:rPr>
+                              <w:t>'__main__'</w:t>
+                            </w:r>
+                            <w:r>
+                              <w:rPr>
+                                <w:rFonts w:ascii="Courier New" w:eastAsia="Times New Roman" w:hAnsi="Courier New" w:cs="Courier New"/>
+                                <w:color w:val="D4D4D4"/>
+                                <w:sz w:val="23"/>
+                                <w:szCs w:val="23"/>
+                                <w:lang w:eastAsia="en-IE"/>
+                              </w:rPr>
+                              <w:t> :</w:t>
+                            </w:r>
+                          </w:p>
+                          <w:p>
+                            <w:pPr>
+                              <w:shd w:val="clear" w:color="auto" w:fill="1E1E1E"/>
+                              <w:spacing w:after="0" w:line="240" w:lineRule="auto"/>
+                              <w:rPr>
+                                <w:rFonts w:ascii="Courier New" w:eastAsia="Times New Roman" w:hAnsi="Courier New" w:cs="Courier New"/>
+                                <w:color w:val="D4D4D4"/>
+                                <w:sz w:val="23"/>
+                                <w:szCs w:val="23"/>
+                                <w:lang w:eastAsia="en-IE"/>
+                              </w:rPr>
+                            </w:pPr>
+                            <w:r>
+                              <w:rPr>
+                                <w:rFonts w:ascii="Courier New" w:eastAsia="Times New Roman" w:hAnsi="Courier New" w:cs="Courier New"/>
+                                <w:color w:val="D4D4D4"/>
+                                <w:sz w:val="23"/>
+                                <w:szCs w:val="23"/>
+                                <w:lang w:eastAsia="en-IE"/>
+                              </w:rPr>
+                              <w:t>    </w:t>
+                            </w:r>
                             <w:proofErr w:type="spellStart"/>
-                            <w:proofErr w:type="gramStart"/>
                             <w:r>
                               <w:rPr>
                                 <w:rFonts w:ascii="Courier New" w:eastAsia="Times New Roman" w:hAnsi="Courier New" w:cs="Courier New"/>
                                 <w:color w:val="D4D4D4"/>
-                                <w:sz w:val="24"/>
-                                <w:szCs w:val="24"/>
+                                <w:sz w:val="23"/>
+                                <w:szCs w:val="23"/>
                                 <w:lang w:eastAsia="en-IE"/>
                               </w:rPr>
                               <w:t>app.run</w:t>
@@ -1380,55 +1366,39 @@
                               <w:rPr>
                                 <w:rFonts w:ascii="Courier New" w:eastAsia="Times New Roman" w:hAnsi="Courier New" w:cs="Courier New"/>
                                 <w:color w:val="D4D4D4"/>
-                                <w:sz w:val="24"/>
-                                <w:szCs w:val="24"/>
+                                <w:sz w:val="23"/>
+                                <w:szCs w:val="23"/>
                                 <w:lang w:eastAsia="en-IE"/>
                               </w:rPr>
                               <w:t>(</w:t>
                             </w:r>
-                            <w:proofErr w:type="gramEnd"/>
-                            <w:r>
-                              <w:rPr>
-                                <w:rFonts w:ascii="Courier New" w:eastAsia="Times New Roman" w:hAnsi="Courier New" w:cs="Courier New"/>
-                                <w:color w:val="9CDCFE"/>
-                                <w:sz w:val="24"/>
-                                <w:szCs w:val="24"/>
-                                <w:lang w:eastAsia="en-IE"/>
-                              </w:rPr>
-                              <w:t>debug</w:t>
-                            </w:r>
                             <w:r>
                               <w:rPr>
                                 <w:rFonts w:ascii="Courier New" w:eastAsia="Times New Roman" w:hAnsi="Courier New" w:cs="Courier New"/>
                                 <w:color w:val="D4D4D4"/>
-                                <w:sz w:val="24"/>
-                                <w:szCs w:val="24"/>
-                                <w:lang w:eastAsia="en-IE"/>
-                              </w:rPr>
-                              <w:t>= </w:t>
-                            </w:r>
-                            <w:r>
-                              <w:rPr>
-                                <w:rFonts w:ascii="Courier New" w:eastAsia="Times New Roman" w:hAnsi="Courier New" w:cs="Courier New"/>
-                                <w:color w:val="569CD6"/>
-                                <w:sz w:val="24"/>
-                                <w:szCs w:val="24"/>
-                                <w:lang w:eastAsia="en-IE"/>
-                              </w:rPr>
-                              <w:t>True</w:t>
+                                <w:sz w:val="23"/>
+                                <w:szCs w:val="23"/>
+                                <w:lang w:eastAsia="en-IE"/>
+                              </w:rPr>
+                              <w:t>debug=True</w:t>
                             </w:r>
                             <w:r>
                               <w:rPr>
                                 <w:rFonts w:ascii="Courier New" w:eastAsia="Times New Roman" w:hAnsi="Courier New" w:cs="Courier New"/>
                                 <w:color w:val="D4D4D4"/>
-                                <w:sz w:val="24"/>
-                                <w:szCs w:val="24"/>
+                                <w:sz w:val="23"/>
+                                <w:szCs w:val="23"/>
                                 <w:lang w:eastAsia="en-IE"/>
                               </w:rPr>
                               <w:t>)</w:t>
                             </w:r>
                           </w:p>
-                          <w:p/>
+                          <w:p>
+                            <w:pPr>
+                              <w:shd w:val="clear" w:color="auto" w:fill="1E1E1E"/>
+                              <w:spacing w:after="0" w:line="240" w:lineRule="auto"/>
+                            </w:pPr>
+                          </w:p>
                         </w:txbxContent>
                       </wps:txbx>
                       <wps:bodyPr rot="0" vert="horz" wrap="square" lIns="91440" tIns="45720" rIns="91440" bIns="45720" anchor="t" anchorCtr="0">
@@ -1452,7 +1422,7 @@
                 <v:stroke joinstyle="miter"/>
                 <v:path gradientshapeok="t" o:connecttype="rect"/>
               </v:shapetype>
-              <v:shape id="Text Box 2" o:spid="_x0000_s1026" type="#_x0000_t202" style="position:absolute;left:0;text-align:left;margin-left:8.25pt;margin-top:36pt;width:493.5pt;height:135pt;z-index:251684864;visibility:visible;mso-wrap-style:square;mso-width-percent:0;mso-height-percent:0;mso-wrap-distance-left:9pt;mso-wrap-distance-top:3.6pt;mso-wrap-distance-right:9pt;mso-wrap-distance-bottom:3.6pt;mso-position-horizontal:absolute;mso-position-horizontal-relative:margin;mso-position-vertical:absolute;mso-position-vertical-relative:text;mso-width-percent:0;mso-height-percent:0;mso-width-relative:margin;mso-height-relative:margin;v-text-anchor:top" o:gfxdata="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">
+              <v:shape id="Text Box 2" o:spid="_x0000_s1026" type="#_x0000_t202" style="position:absolute;left:0;text-align:left;margin-left:8.4pt;margin-top:36.15pt;width:493.5pt;height:160.45pt;z-index:251684864;visibility:visible;mso-wrap-style:square;mso-width-percent:0;mso-height-percent:0;mso-wrap-distance-left:9pt;mso-wrap-distance-top:3.6pt;mso-wrap-distance-right:9pt;mso-wrap-distance-bottom:3.6pt;mso-position-horizontal:absolute;mso-position-horizontal-relative:margin;mso-position-vertical:absolute;mso-position-vertical-relative:text;mso-width-percent:0;mso-height-percent:0;mso-width-relative:margin;mso-height-relative:margin;v-text-anchor:top" o:gfxdata="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">
                 <v:textbox>
                   <w:txbxContent>
                     <w:p>
@@ -1467,7 +1437,6 @@
                           <w:lang w:eastAsia="en-IE"/>
                         </w:rPr>
                       </w:pPr>
-                      <w:proofErr w:type="gramStart"/>
                       <w:r>
                         <w:rPr>
                           <w:rFonts w:ascii="Courier New" w:eastAsia="Times New Roman" w:hAnsi="Courier New" w:cs="Courier New"/>
@@ -1476,18 +1445,7 @@
                           <w:szCs w:val="24"/>
                           <w:lang w:eastAsia="en-IE"/>
                         </w:rPr>
-                        <w:t>#!flask</w:t>
-                      </w:r>
-                      <w:proofErr w:type="gramEnd"/>
-                      <w:r>
-                        <w:rPr>
-                          <w:rFonts w:ascii="Courier New" w:eastAsia="Times New Roman" w:hAnsi="Courier New" w:cs="Courier New"/>
-                          <w:color w:val="6A9955"/>
-                          <w:sz w:val="24"/>
-                          <w:szCs w:val="24"/>
-                          <w:lang w:eastAsia="en-IE"/>
-                        </w:rPr>
-                        <w:t>/bin/python</w:t>
+                        <w:t>#!flask/bin/python</w:t>
                       </w:r>
                     </w:p>
                     <w:p>
@@ -1497,8 +1455,8 @@
                         <w:rPr>
                           <w:rFonts w:ascii="Courier New" w:eastAsia="Times New Roman" w:hAnsi="Courier New" w:cs="Courier New"/>
                           <w:color w:val="D4D4D4"/>
-                          <w:sz w:val="24"/>
-                          <w:szCs w:val="24"/>
+                          <w:sz w:val="23"/>
+                          <w:szCs w:val="23"/>
                           <w:lang w:eastAsia="en-IE"/>
                         </w:rPr>
                       </w:pPr>
@@ -1506,8 +1464,8 @@
                         <w:rPr>
                           <w:rFonts w:ascii="Courier New" w:eastAsia="Times New Roman" w:hAnsi="Courier New" w:cs="Courier New"/>
                           <w:color w:val="C586C0"/>
-                          <w:sz w:val="24"/>
-                          <w:szCs w:val="24"/>
+                          <w:sz w:val="23"/>
+                          <w:szCs w:val="23"/>
                           <w:lang w:eastAsia="en-IE"/>
                         </w:rPr>
                         <w:t>from</w:t>
@@ -1516,8 +1474,8 @@
                         <w:rPr>
                           <w:rFonts w:ascii="Courier New" w:eastAsia="Times New Roman" w:hAnsi="Courier New" w:cs="Courier New"/>
                           <w:color w:val="D4D4D4"/>
-                          <w:sz w:val="24"/>
-                          <w:szCs w:val="24"/>
+                          <w:sz w:val="23"/>
+                          <w:szCs w:val="23"/>
                           <w:lang w:eastAsia="en-IE"/>
                         </w:rPr>
                         <w:t> flask </w:t>
@@ -1526,8 +1484,8 @@
                         <w:rPr>
                           <w:rFonts w:ascii="Courier New" w:eastAsia="Times New Roman" w:hAnsi="Courier New" w:cs="Courier New"/>
                           <w:color w:val="C586C0"/>
-                          <w:sz w:val="24"/>
-                          <w:szCs w:val="24"/>
+                          <w:sz w:val="23"/>
+                          <w:szCs w:val="23"/>
                           <w:lang w:eastAsia="en-IE"/>
                         </w:rPr>
                         <w:t>import</w:t>
@@ -1536,8 +1494,8 @@
                         <w:rPr>
                           <w:rFonts w:ascii="Courier New" w:eastAsia="Times New Roman" w:hAnsi="Courier New" w:cs="Courier New"/>
                           <w:color w:val="D4D4D4"/>
-                          <w:sz w:val="24"/>
-                          <w:szCs w:val="24"/>
+                          <w:sz w:val="23"/>
+                          <w:szCs w:val="23"/>
                           <w:lang w:eastAsia="en-IE"/>
                         </w:rPr>
                         <w:t> Flask</w:t>
@@ -1550,8 +1508,8 @@
                         <w:rPr>
                           <w:rFonts w:ascii="Courier New" w:eastAsia="Times New Roman" w:hAnsi="Courier New" w:cs="Courier New"/>
                           <w:color w:val="D4D4D4"/>
-                          <w:sz w:val="24"/>
-                          <w:szCs w:val="24"/>
+                          <w:sz w:val="23"/>
+                          <w:szCs w:val="23"/>
                           <w:lang w:eastAsia="en-IE"/>
                         </w:rPr>
                       </w:pPr>
@@ -1563,61 +1521,37 @@
                         <w:rPr>
                           <w:rFonts w:ascii="Courier New" w:eastAsia="Times New Roman" w:hAnsi="Courier New" w:cs="Courier New"/>
                           <w:color w:val="D4D4D4"/>
-                          <w:sz w:val="24"/>
-                          <w:szCs w:val="24"/>
+                          <w:sz w:val="23"/>
+                          <w:szCs w:val="23"/>
                           <w:lang w:eastAsia="en-IE"/>
                         </w:rPr>
                       </w:pPr>
                       <w:r>
                         <w:rPr>
                           <w:rFonts w:ascii="Courier New" w:eastAsia="Times New Roman" w:hAnsi="Courier New" w:cs="Courier New"/>
-                          <w:color w:val="DCDCAA"/>
-                          <w:sz w:val="24"/>
-                          <w:szCs w:val="24"/>
-                          <w:lang w:eastAsia="en-IE"/>
-                        </w:rPr>
-                        <w:t>@</w:t>
-                      </w:r>
-                      <w:proofErr w:type="spellStart"/>
-                      <w:proofErr w:type="gramStart"/>
-                      <w:r>
-                        <w:rPr>
-                          <w:rFonts w:ascii="Courier New" w:eastAsia="Times New Roman" w:hAnsi="Courier New" w:cs="Courier New"/>
-                          <w:color w:val="DCDCAA"/>
-                          <w:sz w:val="24"/>
-                          <w:szCs w:val="24"/>
-                          <w:lang w:eastAsia="en-IE"/>
-                        </w:rPr>
-                        <w:t>app.route</w:t>
-                      </w:r>
-                      <w:proofErr w:type="spellEnd"/>
-                      <w:proofErr w:type="gramEnd"/>
-                      <w:r>
-                        <w:rPr>
-                          <w:rFonts w:ascii="Courier New" w:eastAsia="Times New Roman" w:hAnsi="Courier New" w:cs="Courier New"/>
                           <w:color w:val="D4D4D4"/>
-                          <w:sz w:val="24"/>
-                          <w:szCs w:val="24"/>
-                          <w:lang w:eastAsia="en-IE"/>
-                        </w:rPr>
-                        <w:t>(</w:t>
-                      </w:r>
-                      <w:r>
-                        <w:rPr>
-                          <w:rFonts w:ascii="Courier New" w:eastAsia="Times New Roman" w:hAnsi="Courier New" w:cs="Courier New"/>
-                          <w:color w:val="CE9178"/>
-                          <w:sz w:val="24"/>
-                          <w:szCs w:val="24"/>
-                          <w:lang w:eastAsia="en-IE"/>
-                        </w:rPr>
-                        <w:t>'/'</w:t>
+                          <w:sz w:val="23"/>
+                          <w:szCs w:val="23"/>
+                          <w:lang w:eastAsia="en-IE"/>
+                        </w:rPr>
+                        <w:t>app = Flask(</w:t>
+                      </w:r>
+                      <w:r>
+                        <w:rPr>
+                          <w:rFonts w:ascii="Courier New" w:eastAsia="Times New Roman" w:hAnsi="Courier New" w:cs="Courier New"/>
+                          <w:color w:val="9CDCFE"/>
+                          <w:sz w:val="23"/>
+                          <w:szCs w:val="23"/>
+                          <w:lang w:eastAsia="en-IE"/>
+                        </w:rPr>
+                        <w:t>__name__</w:t>
                       </w:r>
                       <w:r>
                         <w:rPr>
                           <w:rFonts w:ascii="Courier New" w:eastAsia="Times New Roman" w:hAnsi="Courier New" w:cs="Courier New"/>
                           <w:color w:val="D4D4D4"/>
-                          <w:sz w:val="24"/>
-                          <w:szCs w:val="24"/>
+                          <w:sz w:val="23"/>
+                          <w:szCs w:val="23"/>
                           <w:lang w:eastAsia="en-IE"/>
                         </w:rPr>
                         <w:t>)</w:t>
@@ -1630,128 +1564,8 @@
                         <w:rPr>
                           <w:rFonts w:ascii="Courier New" w:eastAsia="Times New Roman" w:hAnsi="Courier New" w:cs="Courier New"/>
                           <w:color w:val="D4D4D4"/>
-                          <w:sz w:val="24"/>
-                          <w:szCs w:val="24"/>
-                          <w:lang w:eastAsia="en-IE"/>
-                        </w:rPr>
-                      </w:pPr>
-                      <w:r>
-                        <w:rPr>
-                          <w:rFonts w:ascii="Courier New" w:eastAsia="Times New Roman" w:hAnsi="Courier New" w:cs="Courier New"/>
-                          <w:color w:val="569CD6"/>
-                          <w:sz w:val="24"/>
-                          <w:szCs w:val="24"/>
-                          <w:lang w:eastAsia="en-IE"/>
-                        </w:rPr>
-                        <w:t>def</w:t>
-                      </w:r>
-                      <w:r>
-                        <w:rPr>
-                          <w:rFonts w:ascii="Courier New" w:eastAsia="Times New Roman" w:hAnsi="Courier New" w:cs="Courier New"/>
-                          <w:color w:val="D4D4D4"/>
-                          <w:sz w:val="24"/>
-                          <w:szCs w:val="24"/>
-                          <w:lang w:eastAsia="en-IE"/>
-                        </w:rPr>
-                        <w:t> </w:t>
-                      </w:r>
-                      <w:proofErr w:type="gramStart"/>
-                      <w:r>
-                        <w:rPr>
-                          <w:rFonts w:ascii="Courier New" w:eastAsia="Times New Roman" w:hAnsi="Courier New" w:cs="Courier New"/>
-                          <w:color w:val="DCDCAA"/>
-                          <w:sz w:val="24"/>
-                          <w:szCs w:val="24"/>
-                          <w:lang w:eastAsia="en-IE"/>
-                        </w:rPr>
-                        <w:t>index</w:t>
-                      </w:r>
-                      <w:r>
-                        <w:rPr>
-                          <w:rFonts w:ascii="Courier New" w:eastAsia="Times New Roman" w:hAnsi="Courier New" w:cs="Courier New"/>
-                          <w:color w:val="D4D4D4"/>
-                          <w:sz w:val="24"/>
-                          <w:szCs w:val="24"/>
-                          <w:lang w:eastAsia="en-IE"/>
-                        </w:rPr>
-                        <w:t>(</w:t>
-                      </w:r>
-                      <w:proofErr w:type="gramEnd"/>
-                      <w:r>
-                        <w:rPr>
-                          <w:rFonts w:ascii="Courier New" w:eastAsia="Times New Roman" w:hAnsi="Courier New" w:cs="Courier New"/>
-                          <w:color w:val="D4D4D4"/>
-                          <w:sz w:val="24"/>
-                          <w:szCs w:val="24"/>
-                          <w:lang w:eastAsia="en-IE"/>
-                        </w:rPr>
-                        <w:t>):</w:t>
-                      </w:r>
-                    </w:p>
-                    <w:p>
-                      <w:pPr>
-                        <w:shd w:val="clear" w:color="auto" w:fill="1E1E1E"/>
-                        <w:spacing w:after="0" w:line="240" w:lineRule="auto"/>
-                        <w:rPr>
-                          <w:rFonts w:ascii="Courier New" w:eastAsia="Times New Roman" w:hAnsi="Courier New" w:cs="Courier New"/>
-                          <w:color w:val="D4D4D4"/>
-                          <w:sz w:val="24"/>
-                          <w:szCs w:val="24"/>
-                          <w:lang w:eastAsia="en-IE"/>
-                        </w:rPr>
-                      </w:pPr>
-                      <w:r>
-                        <w:rPr>
-                          <w:rFonts w:ascii="Courier New" w:eastAsia="Times New Roman" w:hAnsi="Courier New" w:cs="Courier New"/>
-                          <w:color w:val="D4D4D4"/>
-                          <w:sz w:val="24"/>
-                          <w:szCs w:val="24"/>
-                          <w:lang w:eastAsia="en-IE"/>
-                        </w:rPr>
-                        <w:t>    </w:t>
-                      </w:r>
-                      <w:proofErr w:type="spellStart"/>
-                      <w:r>
-                        <w:rPr>
-                          <w:rFonts w:ascii="Courier New" w:eastAsia="Times New Roman" w:hAnsi="Courier New" w:cs="Courier New"/>
-                          <w:color w:val="C586C0"/>
-                          <w:sz w:val="24"/>
-                          <w:szCs w:val="24"/>
-                          <w:lang w:eastAsia="en-IE"/>
-                        </w:rPr>
-                        <w:t>return</w:t>
-                      </w:r>
-                      <w:r>
-                        <w:rPr>
-                          <w:rFonts w:ascii="Courier New" w:eastAsia="Times New Roman" w:hAnsi="Courier New" w:cs="Courier New"/>
-                          <w:color w:val="CE9178"/>
-                          <w:sz w:val="24"/>
-                          <w:szCs w:val="24"/>
-                          <w:lang w:eastAsia="en-IE"/>
-                        </w:rPr>
-                        <w:t>"Hello</w:t>
-                      </w:r>
-                      <w:proofErr w:type="spellEnd"/>
-                      <w:r>
-                        <w:rPr>
-                          <w:rFonts w:ascii="Courier New" w:eastAsia="Times New Roman" w:hAnsi="Courier New" w:cs="Courier New"/>
-                          <w:color w:val="CE9178"/>
-                          <w:sz w:val="24"/>
-                          <w:szCs w:val="24"/>
-                          <w:lang w:eastAsia="en-IE"/>
-                        </w:rPr>
-                        <w:t>, World!"</w:t>
-                      </w:r>
-                    </w:p>
-                    <w:p>
-                      <w:pPr>
-                        <w:shd w:val="clear" w:color="auto" w:fill="1E1E1E"/>
-                        <w:spacing w:after="0" w:line="240" w:lineRule="auto"/>
-                        <w:rPr>
-                          <w:rFonts w:ascii="Courier New" w:eastAsia="Times New Roman" w:hAnsi="Courier New" w:cs="Courier New"/>
-                          <w:color w:val="D4D4D4"/>
-                          <w:sz w:val="24"/>
-                          <w:szCs w:val="24"/>
+                          <w:sz w:val="23"/>
+                          <w:szCs w:val="23"/>
                           <w:lang w:eastAsia="en-IE"/>
                         </w:rPr>
                       </w:pPr>
@@ -1763,83 +1577,63 @@
                         <w:rPr>
                           <w:rFonts w:ascii="Courier New" w:eastAsia="Times New Roman" w:hAnsi="Courier New" w:cs="Courier New"/>
                           <w:color w:val="D4D4D4"/>
-                          <w:sz w:val="24"/>
-                          <w:szCs w:val="24"/>
+                          <w:sz w:val="23"/>
+                          <w:szCs w:val="23"/>
                           <w:lang w:eastAsia="en-IE"/>
                         </w:rPr>
                       </w:pPr>
                       <w:r>
                         <w:rPr>
                           <w:rFonts w:ascii="Courier New" w:eastAsia="Times New Roman" w:hAnsi="Courier New" w:cs="Courier New"/>
-                          <w:color w:val="C586C0"/>
-                          <w:sz w:val="24"/>
-                          <w:szCs w:val="24"/>
-                          <w:lang w:eastAsia="en-IE"/>
-                        </w:rPr>
-                        <w:t>if</w:t>
-                      </w:r>
+                          <w:color w:val="DCDCAA"/>
+                          <w:sz w:val="23"/>
+                          <w:szCs w:val="23"/>
+                          <w:lang w:eastAsia="en-IE"/>
+                        </w:rPr>
+                        <w:t>@</w:t>
+                      </w:r>
+                      <w:proofErr w:type="spellStart"/>
+                      <w:r>
+                        <w:rPr>
+                          <w:rFonts w:ascii="Courier New" w:eastAsia="Times New Roman" w:hAnsi="Courier New" w:cs="Courier New"/>
+                          <w:color w:val="DCDCAA"/>
+                          <w:sz w:val="23"/>
+                          <w:szCs w:val="23"/>
+                          <w:lang w:eastAsia="en-IE"/>
+                        </w:rPr>
+                        <w:t>app.route</w:t>
+                      </w:r>
+                      <w:proofErr w:type="spellEnd"/>
                       <w:r>
                         <w:rPr>
                           <w:rFonts w:ascii="Courier New" w:eastAsia="Times New Roman" w:hAnsi="Courier New" w:cs="Courier New"/>
                           <w:color w:val="D4D4D4"/>
-                          <w:sz w:val="24"/>
-                          <w:szCs w:val="24"/>
-                          <w:lang w:eastAsia="en-IE"/>
-                        </w:rPr>
-                        <w:t> </w:t>
-                      </w:r>
-                      <w:r>
-                        <w:rPr>
-                          <w:rFonts w:ascii="Courier New" w:eastAsia="Times New Roman" w:hAnsi="Courier New" w:cs="Courier New"/>
-                          <w:color w:val="9CDCFE"/>
-                          <w:sz w:val="24"/>
-                          <w:szCs w:val="24"/>
-                          <w:lang w:eastAsia="en-IE"/>
-                        </w:rPr>
-                        <w:t>__name__</w:t>
+                          <w:sz w:val="23"/>
+                          <w:szCs w:val="23"/>
+                          <w:lang w:eastAsia="en-IE"/>
+                        </w:rPr>
+                        <w:t>(</w:t>
+                      </w:r>
+                      <w:r>
+                        <w:rPr>
+                          <w:rFonts w:ascii="Courier New" w:eastAsia="Times New Roman" w:hAnsi="Courier New" w:cs="Courier New"/>
+                          <w:color w:val="CE9178"/>
+                          <w:sz w:val="23"/>
+                          <w:szCs w:val="23"/>
+                          <w:lang w:eastAsia="en-IE"/>
+                        </w:rPr>
+                        <w:t>'/'</w:t>
                       </w:r>
                       <w:r>
                         <w:rPr>
                           <w:rFonts w:ascii="Courier New" w:eastAsia="Times New Roman" w:hAnsi="Courier New" w:cs="Courier New"/>
                           <w:color w:val="D4D4D4"/>
-                          <w:sz w:val="24"/>
-                          <w:szCs w:val="24"/>
-                          <w:lang w:eastAsia="en-IE"/>
-                        </w:rPr>
-                        <w:t> == </w:t>
-                      </w:r>
-                      <w:r>
-                        <w:rPr>
-                          <w:rFonts w:ascii="Courier New" w:eastAsia="Times New Roman" w:hAnsi="Courier New" w:cs="Courier New"/>
-                          <w:color w:val="CE9178"/>
-                          <w:sz w:val="24"/>
-                          <w:szCs w:val="24"/>
-                          <w:lang w:eastAsia="en-IE"/>
-                        </w:rPr>
-                        <w:t>'__main__</w:t>
-                      </w:r>
-                      <w:proofErr w:type="gramStart"/>
-                      <w:r>
-                        <w:rPr>
-                          <w:rFonts w:ascii="Courier New" w:eastAsia="Times New Roman" w:hAnsi="Courier New" w:cs="Courier New"/>
-                          <w:color w:val="CE9178"/>
-                          <w:sz w:val="24"/>
-                          <w:szCs w:val="24"/>
-                          <w:lang w:eastAsia="en-IE"/>
-                        </w:rPr>
-                        <w:t>'</w:t>
-                      </w:r>
-                      <w:r>
-                        <w:rPr>
-                          <w:rFonts w:ascii="Courier New" w:eastAsia="Times New Roman" w:hAnsi="Courier New" w:cs="Courier New"/>
-                          <w:color w:val="D4D4D4"/>
-                          <w:sz w:val="24"/>
-                          <w:szCs w:val="24"/>
-                          <w:lang w:eastAsia="en-IE"/>
-                        </w:rPr>
-                        <w:t> :</w:t>
-                      </w:r>
-                      <w:proofErr w:type="gramEnd"/>
+                          <w:sz w:val="23"/>
+                          <w:szCs w:val="23"/>
+                          <w:lang w:eastAsia="en-IE"/>
+                        </w:rPr>
+                        <w:t>)</w:t>
+                      </w:r>
                     </w:p>
                     <w:p>
                       <w:pPr>
@@ -1848,29 +1642,220 @@
                         <w:rPr>
                           <w:rFonts w:ascii="Courier New" w:eastAsia="Times New Roman" w:hAnsi="Courier New" w:cs="Courier New"/>
                           <w:color w:val="D4D4D4"/>
-                          <w:sz w:val="24"/>
-                          <w:szCs w:val="24"/>
+                          <w:sz w:val="23"/>
+                          <w:szCs w:val="23"/>
                           <w:lang w:eastAsia="en-IE"/>
                         </w:rPr>
                       </w:pPr>
                       <w:r>
                         <w:rPr>
                           <w:rFonts w:ascii="Courier New" w:eastAsia="Times New Roman" w:hAnsi="Courier New" w:cs="Courier New"/>
+                          <w:color w:val="569CD6"/>
+                          <w:sz w:val="23"/>
+                          <w:szCs w:val="23"/>
+                          <w:lang w:eastAsia="en-IE"/>
+                        </w:rPr>
+                        <w:t>def</w:t>
+                      </w:r>
+                      <w:r>
+                        <w:rPr>
+                          <w:rFonts w:ascii="Courier New" w:eastAsia="Times New Roman" w:hAnsi="Courier New" w:cs="Courier New"/>
                           <w:color w:val="D4D4D4"/>
-                          <w:sz w:val="24"/>
-                          <w:szCs w:val="24"/>
+                          <w:sz w:val="23"/>
+                          <w:szCs w:val="23"/>
+                          <w:lang w:eastAsia="en-IE"/>
+                        </w:rPr>
+                        <w:t> </w:t>
+                      </w:r>
+                      <w:r>
+                        <w:rPr>
+                          <w:rFonts w:ascii="Courier New" w:eastAsia="Times New Roman" w:hAnsi="Courier New" w:cs="Courier New"/>
+                          <w:color w:val="DCDCAA"/>
+                          <w:sz w:val="23"/>
+                          <w:szCs w:val="23"/>
+                          <w:lang w:eastAsia="en-IE"/>
+                        </w:rPr>
+                        <w:t>index</w:t>
+                      </w:r>
+                      <w:r>
+                        <w:rPr>
+                          <w:rFonts w:ascii="Courier New" w:eastAsia="Times New Roman" w:hAnsi="Courier New" w:cs="Courier New"/>
+                          <w:color w:val="D4D4D4"/>
+                          <w:sz w:val="23"/>
+                          <w:szCs w:val="23"/>
+                          <w:lang w:eastAsia="en-IE"/>
+                        </w:rPr>
+                        <w:t>():</w:t>
+                      </w:r>
+                    </w:p>
+                    <w:p>
+                      <w:pPr>
+                        <w:shd w:val="clear" w:color="auto" w:fill="1E1E1E"/>
+                        <w:spacing w:after="0" w:line="240" w:lineRule="auto"/>
+                        <w:rPr>
+                          <w:rFonts w:ascii="Courier New" w:eastAsia="Times New Roman" w:hAnsi="Courier New" w:cs="Courier New"/>
+                          <w:color w:val="D4D4D4"/>
+                          <w:sz w:val="23"/>
+                          <w:szCs w:val="23"/>
+                          <w:lang w:eastAsia="en-IE"/>
+                        </w:rPr>
+                      </w:pPr>
+                      <w:r>
+                        <w:rPr>
+                          <w:rFonts w:ascii="Courier New" w:eastAsia="Times New Roman" w:hAnsi="Courier New" w:cs="Courier New"/>
+                          <w:color w:val="D4D4D4"/>
+                          <w:sz w:val="23"/>
+                          <w:szCs w:val="23"/>
                           <w:lang w:eastAsia="en-IE"/>
                         </w:rPr>
                         <w:t>    </w:t>
                       </w:r>
+                      <w:r>
+                        <w:rPr>
+                          <w:rFonts w:ascii="Courier New" w:eastAsia="Times New Roman" w:hAnsi="Courier New" w:cs="Courier New"/>
+                          <w:color w:val="C586C0"/>
+                          <w:sz w:val="23"/>
+                          <w:szCs w:val="23"/>
+                          <w:lang w:eastAsia="en-IE"/>
+                        </w:rPr>
+                        <w:t>return</w:t>
+                      </w:r>
+                      <w:r>
+                        <w:rPr>
+                          <w:rFonts w:ascii="Courier New" w:eastAsia="Times New Roman" w:hAnsi="Courier New" w:cs="Courier New"/>
+                          <w:color w:val="D4D4D4"/>
+                          <w:sz w:val="23"/>
+                          <w:szCs w:val="23"/>
+                          <w:lang w:eastAsia="en-IE"/>
+                        </w:rPr>
+                        <w:t> </w:t>
+                      </w:r>
+                      <w:r>
+                        <w:rPr>
+                          <w:rFonts w:ascii="Courier New" w:eastAsia="Times New Roman" w:hAnsi="Courier New" w:cs="Courier New"/>
+                          <w:color w:val="CE9178"/>
+                          <w:sz w:val="23"/>
+                          <w:szCs w:val="23"/>
+                          <w:lang w:eastAsia="en-IE"/>
+                        </w:rPr>
+                        <w:t>"Hello, World!"</w:t>
+                      </w:r>
+                    </w:p>
+                    <w:p>
+                      <w:pPr>
+                        <w:shd w:val="clear" w:color="auto" w:fill="1E1E1E"/>
+                        <w:spacing w:after="0" w:line="240" w:lineRule="auto"/>
+                        <w:rPr>
+                          <w:rFonts w:ascii="Courier New" w:eastAsia="Times New Roman" w:hAnsi="Courier New" w:cs="Courier New"/>
+                          <w:color w:val="D4D4D4"/>
+                          <w:sz w:val="23"/>
+                          <w:szCs w:val="23"/>
+                          <w:lang w:eastAsia="en-IE"/>
+                        </w:rPr>
+                      </w:pPr>
+                    </w:p>
+                    <w:p>
+                      <w:pPr>
+                        <w:shd w:val="clear" w:color="auto" w:fill="1E1E1E"/>
+                        <w:spacing w:after="0" w:line="240" w:lineRule="auto"/>
+                        <w:rPr>
+                          <w:rFonts w:ascii="Courier New" w:eastAsia="Times New Roman" w:hAnsi="Courier New" w:cs="Courier New"/>
+                          <w:color w:val="D4D4D4"/>
+                          <w:sz w:val="23"/>
+                          <w:szCs w:val="23"/>
+                          <w:lang w:eastAsia="en-IE"/>
+                        </w:rPr>
+                      </w:pPr>
+                      <w:r>
+                        <w:rPr>
+                          <w:rFonts w:ascii="Courier New" w:eastAsia="Times New Roman" w:hAnsi="Courier New" w:cs="Courier New"/>
+                          <w:color w:val="C586C0"/>
+                          <w:sz w:val="23"/>
+                          <w:szCs w:val="23"/>
+                          <w:lang w:eastAsia="en-IE"/>
+                        </w:rPr>
+                        <w:t>if</w:t>
+                      </w:r>
+                      <w:r>
+                        <w:rPr>
+                          <w:rFonts w:ascii="Courier New" w:eastAsia="Times New Roman" w:hAnsi="Courier New" w:cs="Courier New"/>
+                          <w:color w:val="D4D4D4"/>
+                          <w:sz w:val="23"/>
+                          <w:szCs w:val="23"/>
+                          <w:lang w:eastAsia="en-IE"/>
+                        </w:rPr>
+                        <w:t> </w:t>
+                      </w:r>
+                      <w:r>
+                        <w:rPr>
+                          <w:rFonts w:ascii="Courier New" w:eastAsia="Times New Roman" w:hAnsi="Courier New" w:cs="Courier New"/>
+                          <w:color w:val="9CDCFE"/>
+                          <w:sz w:val="23"/>
+                          <w:szCs w:val="23"/>
+                          <w:lang w:eastAsia="en-IE"/>
+                        </w:rPr>
+                        <w:t>__name__</w:t>
+                      </w:r>
+                      <w:r>
+                        <w:rPr>
+                          <w:rFonts w:ascii="Courier New" w:eastAsia="Times New Roman" w:hAnsi="Courier New" w:cs="Courier New"/>
+                          <w:color w:val="D4D4D4"/>
+                          <w:sz w:val="23"/>
+                          <w:szCs w:val="23"/>
+                          <w:lang w:eastAsia="en-IE"/>
+                        </w:rPr>
+                        <w:t> == </w:t>
+                      </w:r>
+                      <w:r>
+                        <w:rPr>
+                          <w:rFonts w:ascii="Courier New" w:eastAsia="Times New Roman" w:hAnsi="Courier New" w:cs="Courier New"/>
+                          <w:color w:val="CE9178"/>
+                          <w:sz w:val="23"/>
+                          <w:szCs w:val="23"/>
+                          <w:lang w:eastAsia="en-IE"/>
+                        </w:rPr>
+                        <w:t>'__main__'</w:t>
+                      </w:r>
+                      <w:r>
+                        <w:rPr>
+                          <w:rFonts w:ascii="Courier New" w:eastAsia="Times New Roman" w:hAnsi="Courier New" w:cs="Courier New"/>
+                          <w:color w:val="D4D4D4"/>
+                          <w:sz w:val="23"/>
+                          <w:szCs w:val="23"/>
+                          <w:lang w:eastAsia="en-IE"/>
+                        </w:rPr>
+                        <w:t> :</w:t>
+                      </w:r>
+                    </w:p>
+                    <w:p>
+                      <w:pPr>
+                        <w:shd w:val="clear" w:color="auto" w:fill="1E1E1E"/>
+                        <w:spacing w:after="0" w:line="240" w:lineRule="auto"/>
+                        <w:rPr>
+                          <w:rFonts w:ascii="Courier New" w:eastAsia="Times New Roman" w:hAnsi="Courier New" w:cs="Courier New"/>
+                          <w:color w:val="D4D4D4"/>
+                          <w:sz w:val="23"/>
+                          <w:szCs w:val="23"/>
+                          <w:lang w:eastAsia="en-IE"/>
+                        </w:rPr>
+                      </w:pPr>
+                      <w:r>
+                        <w:rPr>
+                          <w:rFonts w:ascii="Courier New" w:eastAsia="Times New Roman" w:hAnsi="Courier New" w:cs="Courier New"/>
+                          <w:color w:val="D4D4D4"/>
+                          <w:sz w:val="23"/>
+                          <w:szCs w:val="23"/>
+                          <w:lang w:eastAsia="en-IE"/>
+                        </w:rPr>
+                        <w:t>    </w:t>
+                      </w:r>
                       <w:proofErr w:type="spellStart"/>
-                      <w:proofErr w:type="gramStart"/>
                       <w:r>
                         <w:rPr>
                           <w:rFonts w:ascii="Courier New" w:eastAsia="Times New Roman" w:hAnsi="Courier New" w:cs="Courier New"/>
                           <w:color w:val="D4D4D4"/>
-                          <w:sz w:val="24"/>
-                          <w:szCs w:val="24"/>
+                          <w:sz w:val="23"/>
+                          <w:szCs w:val="23"/>
                           <w:lang w:eastAsia="en-IE"/>
                         </w:rPr>
                         <w:t>app.run</w:t>
@@ -1880,55 +1865,39 @@
                         <w:rPr>
                           <w:rFonts w:ascii="Courier New" w:eastAsia="Times New Roman" w:hAnsi="Courier New" w:cs="Courier New"/>
                           <w:color w:val="D4D4D4"/>
-                          <w:sz w:val="24"/>
-                          <w:szCs w:val="24"/>
+                          <w:sz w:val="23"/>
+                          <w:szCs w:val="23"/>
                           <w:lang w:eastAsia="en-IE"/>
                         </w:rPr>
                         <w:t>(</w:t>
                       </w:r>
-                      <w:proofErr w:type="gramEnd"/>
-                      <w:r>
-                        <w:rPr>
-                          <w:rFonts w:ascii="Courier New" w:eastAsia="Times New Roman" w:hAnsi="Courier New" w:cs="Courier New"/>
-                          <w:color w:val="9CDCFE"/>
-                          <w:sz w:val="24"/>
-                          <w:szCs w:val="24"/>
-                          <w:lang w:eastAsia="en-IE"/>
-                        </w:rPr>
-                        <w:t>debug</w:t>
-                      </w:r>
                       <w:r>
                         <w:rPr>
                           <w:rFonts w:ascii="Courier New" w:eastAsia="Times New Roman" w:hAnsi="Courier New" w:cs="Courier New"/>
                           <w:color w:val="D4D4D4"/>
-                          <w:sz w:val="24"/>
-                          <w:szCs w:val="24"/>
-                          <w:lang w:eastAsia="en-IE"/>
-                        </w:rPr>
-                        <w:t>= </w:t>
-                      </w:r>
-                      <w:r>
-                        <w:rPr>
-                          <w:rFonts w:ascii="Courier New" w:eastAsia="Times New Roman" w:hAnsi="Courier New" w:cs="Courier New"/>
-                          <w:color w:val="569CD6"/>
-                          <w:sz w:val="24"/>
-                          <w:szCs w:val="24"/>
-                          <w:lang w:eastAsia="en-IE"/>
-                        </w:rPr>
-                        <w:t>True</w:t>
+                          <w:sz w:val="23"/>
+                          <w:szCs w:val="23"/>
+                          <w:lang w:eastAsia="en-IE"/>
+                        </w:rPr>
+                        <w:t>debug=True</w:t>
                       </w:r>
                       <w:r>
                         <w:rPr>
                           <w:rFonts w:ascii="Courier New" w:eastAsia="Times New Roman" w:hAnsi="Courier New" w:cs="Courier New"/>
                           <w:color w:val="D4D4D4"/>
-                          <w:sz w:val="24"/>
-                          <w:szCs w:val="24"/>
+                          <w:sz w:val="23"/>
+                          <w:szCs w:val="23"/>
                           <w:lang w:eastAsia="en-IE"/>
                         </w:rPr>
                         <w:t>)</w:t>
                       </w:r>
                     </w:p>
-                    <w:p/>
+                    <w:p>
+                      <w:pPr>
+                        <w:shd w:val="clear" w:color="auto" w:fill="1E1E1E"/>
+                        <w:spacing w:after="0" w:line="240" w:lineRule="auto"/>
+                      </w:pPr>
+                    </w:p>
                   </w:txbxContent>
                 </v:textbox>
                 <w10:wrap type="topAndBottom" anchorx="margin"/>
@@ -1974,13 +1943,13 @@
         <mc:AlternateContent>
           <mc:Choice Requires="wps">
             <w:drawing>
-              <wp:anchor distT="45720" distB="45720" distL="114300" distR="114300" simplePos="0" relativeHeight="251713536" behindDoc="0" locked="0" layoutInCell="1" allowOverlap="1" wp14:anchorId="01ABA3BA" wp14:editId="06FBD97F">
+              <wp:anchor distT="45720" distB="45720" distL="114300" distR="114300" simplePos="0" relativeHeight="251713536" behindDoc="0" locked="0" layoutInCell="1" allowOverlap="1" wp14:anchorId="01ABA3BA" wp14:editId="425F4ABE">
                 <wp:simplePos x="0" y="0"/>
                 <wp:positionH relativeFrom="margin">
-                  <wp:posOffset>114300</wp:posOffset>
+                  <wp:posOffset>231452</wp:posOffset>
                 </wp:positionH>
                 <wp:positionV relativeFrom="paragraph">
-                  <wp:posOffset>2172335</wp:posOffset>
+                  <wp:posOffset>2506345</wp:posOffset>
                 </wp:positionV>
                 <wp:extent cx="2714625" cy="314325"/>
                 <wp:effectExtent l="0" t="0" r="28575" b="28575"/>
@@ -2027,6 +1996,7 @@
                                 <w:lang w:eastAsia="en-IE"/>
                               </w:rPr>
                             </w:pPr>
+                            <w:bookmarkStart w:id="1" w:name="_GoBack"/>
                             <w:r>
                               <w:rPr>
                                 <w:rFonts w:ascii="Courier New" w:eastAsia="Times New Roman" w:hAnsi="Courier New" w:cs="Courier New"/>
@@ -2036,9 +2006,10 @@
                                 <w:highlight w:val="black"/>
                                 <w:lang w:eastAsia="en-IE"/>
                               </w:rPr>
-                              <w:t>python a_simpleserver.py</w:t>
+                              <w:t>python simpleserver.py</w:t>
                             </w:r>
                           </w:p>
+                          <w:bookmarkEnd w:id="1"/>
                           <w:p/>
                         </w:txbxContent>
                       </wps:txbx>
@@ -2059,7 +2030,7 @@
           </mc:Choice>
           <mc:Fallback>
             <w:pict>
-              <v:shape w14:anchorId="01ABA3BA" id="Text Box 5" o:spid="_x0000_s1027" type="#_x0000_t202" style="position:absolute;left:0;text-align:left;margin-left:9pt;margin-top:171.05pt;width:213.75pt;height:24.75pt;z-index:251713536;visibility:visible;mso-wrap-style:square;mso-width-percent:0;mso-height-percent:0;mso-wrap-distance-left:9pt;mso-wrap-distance-top:3.6pt;mso-wrap-distance-right:9pt;mso-wrap-distance-bottom:3.6pt;mso-position-horizontal:absolute;mso-position-horizontal-relative:margin;mso-position-vertical:absolute;mso-position-vertical-relative:text;mso-width-percent:0;mso-height-percent:0;mso-width-relative:margin;mso-height-relative:margin;v-text-anchor:top" o:gfxdata="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" fillcolor="black [3213]">
+              <v:shape w14:anchorId="01ABA3BA" id="Text Box 5" o:spid="_x0000_s1027" type="#_x0000_t202" style="position:absolute;left:0;text-align:left;margin-left:18.2pt;margin-top:197.35pt;width:213.75pt;height:24.75pt;z-index:251713536;visibility:visible;mso-wrap-style:square;mso-width-percent:0;mso-height-percent:0;mso-wrap-distance-left:9pt;mso-wrap-distance-top:3.6pt;mso-wrap-distance-right:9pt;mso-wrap-distance-bottom:3.6pt;mso-position-horizontal:absolute;mso-position-horizontal-relative:margin;mso-position-vertical:absolute;mso-position-vertical-relative:text;mso-width-percent:0;mso-height-percent:0;mso-width-relative:margin;mso-height-relative:margin;v-text-anchor:top" o:gfxdata="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" fillcolor="black [3213]">
                 <v:textbox>
                   <w:txbxContent>
                     <w:p>
@@ -2072,6 +2043,7 @@
                           <w:lang w:eastAsia="en-IE"/>
                         </w:rPr>
                       </w:pPr>
+                      <w:bookmarkStart w:id="2" w:name="_GoBack"/>
                       <w:r>
                         <w:rPr>
                           <w:rFonts w:ascii="Courier New" w:eastAsia="Times New Roman" w:hAnsi="Courier New" w:cs="Courier New"/>
@@ -2081,9 +2053,10 @@
                           <w:highlight w:val="black"/>
                           <w:lang w:eastAsia="en-IE"/>
                         </w:rPr>
-                        <w:t>python a_simpleserver.py</w:t>
+                        <w:t>python simpleserver.py</w:t>
                       </w:r>
                     </w:p>
+                    <w:bookmarkEnd w:id="2"/>
                     <w:p/>
                   </w:txbxContent>
                 </v:textbox>
@@ -2187,7 +2160,7 @@
                                 <w:highlight w:val="black"/>
                                 <w:lang w:eastAsia="en-IE"/>
                               </w:rPr>
-                              <w:t>a_simpleserver</w:t>
+                              <w:t>simpleserver</w:t>
                             </w:r>
                             <w:proofErr w:type="spellEnd"/>
                             <w:r>
@@ -2441,7 +2414,7 @@
                           <w:highlight w:val="black"/>
                           <w:lang w:eastAsia="en-IE"/>
                         </w:rPr>
-                        <w:t>a_simpleserver</w:t>
+                        <w:t>simpleserver</w:t>
                       </w:r>
                       <w:proofErr w:type="spellEnd"/>
                       <w:r>
@@ -2767,15 +2740,7 @@
         <w:t xml:space="preserve">Test </w:t>
       </w:r>
       <w:r>
-        <w:t xml:space="preserve">this by </w:t>
-      </w:r>
-      <w:proofErr w:type="gramStart"/>
-      <w:r>
-        <w:t>opening up</w:t>
-      </w:r>
-      <w:proofErr w:type="gramEnd"/>
-      <w:r>
-        <w:t xml:space="preserve"> the browser and opening the link </w:t>
+        <w:t xml:space="preserve">this by opening up the browser and opening the link </w:t>
       </w:r>
       <w:hyperlink r:id="rId5" w:history="1">
         <w:r>
@@ -2912,18 +2877,8 @@
                                 <w:color w:val="D4D4D4"/>
                                 <w:lang w:eastAsia="en-IE"/>
                               </w:rPr>
-                              <w:t>app = </w:t>
-                            </w:r>
-                            <w:proofErr w:type="gramStart"/>
-                            <w:r>
-                              <w:rPr>
-                                <w:rFonts w:ascii="Courier New" w:eastAsia="Times New Roman" w:hAnsi="Courier New" w:cs="Courier New"/>
-                                <w:color w:val="D4D4D4"/>
-                                <w:lang w:eastAsia="en-IE"/>
-                              </w:rPr>
-                              <w:t>Flask(</w:t>
-                            </w:r>
-                            <w:proofErr w:type="gramEnd"/>
+                              <w:t>app = Flask(</w:t>
+                            </w:r>
                             <w:r>
                               <w:rPr>
                                 <w:rFonts w:ascii="Courier New" w:eastAsia="Times New Roman" w:hAnsi="Courier New" w:cs="Courier New"/>
@@ -3030,23 +2985,13 @@
                               </w:rPr>
                               <w:t>=</w:t>
                             </w:r>
-                            <w:proofErr w:type="gramStart"/>
                             <w:r>
                               <w:rPr>
                                 <w:rFonts w:ascii="Courier New" w:eastAsia="Times New Roman" w:hAnsi="Courier New" w:cs="Courier New"/>
                                 <w:color w:val="CE9178"/>
                                 <w:lang w:eastAsia="en-IE"/>
                               </w:rPr>
-                              <w:t>'..</w:t>
-                            </w:r>
-                            <w:proofErr w:type="gramEnd"/>
-                            <w:r>
-                              <w:rPr>
-                                <w:rFonts w:ascii="Courier New" w:eastAsia="Times New Roman" w:hAnsi="Courier New" w:cs="Courier New"/>
-                                <w:color w:val="CE9178"/>
-                                <w:lang w:eastAsia="en-IE"/>
-                              </w:rPr>
-                              <w:t>/'</w:t>
+                              <w:t>'../'</w:t>
                             </w:r>
                             <w:r>
                               <w:rPr>
@@ -3129,18 +3074,8 @@
                           <w:color w:val="D4D4D4"/>
                           <w:lang w:eastAsia="en-IE"/>
                         </w:rPr>
-                        <w:t>app = </w:t>
-                      </w:r>
-                      <w:proofErr w:type="gramStart"/>
-                      <w:r>
-                        <w:rPr>
-                          <w:rFonts w:ascii="Courier New" w:eastAsia="Times New Roman" w:hAnsi="Courier New" w:cs="Courier New"/>
-                          <w:color w:val="D4D4D4"/>
-                          <w:lang w:eastAsia="en-IE"/>
-                        </w:rPr>
-                        <w:t>Flask(</w:t>
-                      </w:r>
-                      <w:proofErr w:type="gramEnd"/>
+                        <w:t>app = Flask(</w:t>
+                      </w:r>
                       <w:r>
                         <w:rPr>
                           <w:rFonts w:ascii="Courier New" w:eastAsia="Times New Roman" w:hAnsi="Courier New" w:cs="Courier New"/>
@@ -3247,23 +3182,13 @@
                         </w:rPr>
                         <w:t>=</w:t>
                       </w:r>
-                      <w:proofErr w:type="gramStart"/>
                       <w:r>
                         <w:rPr>
                           <w:rFonts w:ascii="Courier New" w:eastAsia="Times New Roman" w:hAnsi="Courier New" w:cs="Courier New"/>
                           <w:color w:val="CE9178"/>
                           <w:lang w:eastAsia="en-IE"/>
                         </w:rPr>
-                        <w:t>'..</w:t>
-                      </w:r>
-                      <w:proofErr w:type="gramEnd"/>
-                      <w:r>
-                        <w:rPr>
-                          <w:rFonts w:ascii="Courier New" w:eastAsia="Times New Roman" w:hAnsi="Courier New" w:cs="Courier New"/>
-                          <w:color w:val="CE9178"/>
-                          <w:lang w:eastAsia="en-IE"/>
-                        </w:rPr>
-                        <w:t>/'</w:t>
+                        <w:t>'../'</w:t>
                       </w:r>
                       <w:r>
                         <w:rPr>
@@ -3436,7 +3361,7 @@
         <w:t xml:space="preserve"> and paste it into your file.</w:t>
       </w:r>
     </w:p>
-    <w:bookmarkStart w:id="2" w:name="_Hlk22738466"/>
+    <w:bookmarkStart w:id="3" w:name="_Hlk22738466"/>
     <w:p>
       <w:pPr>
         <w:ind w:left="360"/>
@@ -3463,7 +3388,7 @@
         <w:fldChar w:fldCharType="end"/>
       </w:r>
     </w:p>
-    <w:bookmarkEnd w:id="2"/>
+    <w:bookmarkEnd w:id="3"/>
     <w:p>
       <w:pPr>
         <w:pStyle w:val="ListParagraph"/>
@@ -5051,7 +4976,7 @@
       </w:pPr>
     </w:pPrDefault>
   </w:docDefaults>
-  <w:latentStyles w:defLockedState="0" w:defUIPriority="99" w:defSemiHidden="0" w:defUnhideWhenUsed="0" w:defQFormat="0" w:count="375">
+  <w:latentStyles w:defLockedState="0" w:defUIPriority="99" w:defSemiHidden="0" w:defUnhideWhenUsed="0" w:defQFormat="0" w:count="376">
     <w:lsdException w:name="Normal" w:uiPriority="0" w:qFormat="1"/>
     <w:lsdException w:name="heading 1" w:uiPriority="9" w:qFormat="1"/>
     <w:lsdException w:name="heading 2" w:semiHidden="1" w:uiPriority="9" w:unhideWhenUsed="1" w:qFormat="1"/>
@@ -5157,7 +5082,6 @@
     <w:lsdException w:name="HTML Sample" w:semiHidden="1" w:unhideWhenUsed="1"/>
     <w:lsdException w:name="HTML Typewriter" w:semiHidden="1" w:unhideWhenUsed="1"/>
     <w:lsdException w:name="HTML Variable" w:semiHidden="1" w:unhideWhenUsed="1"/>
-    <w:lsdException w:name="Normal Table" w:semiHidden="1" w:unhideWhenUsed="1"/>
     <w:lsdException w:name="annotation subject" w:semiHidden="1" w:unhideWhenUsed="1"/>
     <w:lsdException w:name="No List" w:semiHidden="1" w:unhideWhenUsed="1"/>
     <w:lsdException w:name="Outline List 1" w:semiHidden="1" w:unhideWhenUsed="1"/>
@@ -5204,10 +5128,8 @@
     <w:lsdException w:name="Table Subtle 2" w:semiHidden="1" w:unhideWhenUsed="1"/>
     <w:lsdException w:name="Table Web 1" w:semiHidden="1" w:unhideWhenUsed="1"/>
     <w:lsdException w:name="Table Web 2" w:semiHidden="1" w:unhideWhenUsed="1"/>
-    <w:lsdException w:name="Table Web 3" w:semiHidden="1" w:unhideWhenUsed="1"/>
     <w:lsdException w:name="Balloon Text" w:semiHidden="1" w:unhideWhenUsed="1"/>
     <w:lsdException w:name="Table Grid" w:uiPriority="39"/>
-    <w:lsdException w:name="Table Theme" w:semiHidden="1" w:unhideWhenUsed="1"/>
     <w:lsdException w:name="Placeholder Text" w:semiHidden="1"/>
     <w:lsdException w:name="No Spacing" w:uiPriority="1" w:qFormat="1"/>
     <w:lsdException w:name="Light Shading" w:uiPriority="60"/>
@@ -5427,6 +5349,7 @@
     <w:lsdException w:name="Smart Hyperlink" w:semiHidden="1" w:unhideWhenUsed="1"/>
     <w:lsdException w:name="Hashtag" w:semiHidden="1" w:unhideWhenUsed="1"/>
     <w:lsdException w:name="Unresolved Mention" w:semiHidden="1" w:unhideWhenUsed="1"/>
+    <w:lsdException w:name="Smart Link" w:semiHidden="1" w:unhideWhenUsed="1"/>
   </w:latentStyles>
   <w:style w:type="paragraph" w:default="1" w:styleId="Normal">
     <w:name w:val="Normal"/>

</xml_diff>